<commit_message>
cambios mios y de maria
</commit_message>
<xml_diff>
--- a/Formatos/Periodo.docx
+++ b/Formatos/Periodo.docx
@@ -31,7 +31,7 @@
                     <pic:cNvPicPr/>
                   </pic:nvPicPr>
                   <pic:blipFill>
-                    <a:blip r:embed="rId7">
+                    <a:blip r:embed="rId9">
                       <a:extLst>
                         <a:ext uri="{28A0092B-C50C-407E-A947-70E740481C1C}">
                           <a14:useLocalDpi xmlns:a14="http://schemas.microsoft.com/office/drawing/2010/main" val="0"/>
@@ -88,7 +88,7 @@
                     <pic:cNvPicPr/>
                   </pic:nvPicPr>
                   <pic:blipFill>
-                    <a:blip r:embed="rId8">
+                    <a:blip r:embed="rId10">
                       <a:extLst>
                         <a:ext uri="{28A0092B-C50C-407E-A947-70E740481C1C}">
                           <a14:useLocalDpi xmlns:a14="http://schemas.microsoft.com/office/drawing/2010/main" val="0"/>
@@ -123,42 +123,92 @@
     </w:p>
     <w:p>
       <w:r>
-        <w:t xml:space="preserve">Periodo: </w:t>
-      </w:r>
-      <w:proofErr w:type="gramStart"/>
-      <w:r>
-        <w:t>(</w:t>
-      </w:r>
-      <w:r>
+        <w:rPr>
+          <w:u w:val="single"/>
+        </w:rPr>
+        <w:t>Periodo: (</w:t>
+      </w:r>
+      <w:r>
+        <w:rPr>
+          <w:u w:val="single"/>
+        </w:rPr>
+        <w:t>$</w:t>
+      </w:r>
+      <w:r>
+        <w:rPr>
+          <w:u w:val="single"/>
+        </w:rPr>
+        <w:t>{</w:t>
+      </w:r>
+      <w:r>
+        <w:rPr>
+          <w:u w:val="single"/>
+        </w:rPr>
+        <w:t>p</w:t>
+      </w:r>
+      <w:r>
+        <w:rPr>
+          <w:u w:val="single"/>
+        </w:rPr>
+        <w:t>eriodo}) Enero-Julio (</w:t>
+      </w:r>
+      <w:r>
+        <w:rPr>
+          <w:u w:val="single"/>
+        </w:rPr>
+        <w:t>$</w:t>
+      </w:r>
+      <w:r>
+        <w:rPr>
+          <w:u w:val="single"/>
+        </w:rPr>
+        <w:t>{period</w:t>
+      </w:r>
+      <w:r>
+        <w:rPr>
+          <w:u w:val="single"/>
+        </w:rPr>
+        <w:t>o</w:t>
+      </w:r>
+      <w:r>
+        <w:rPr>
+          <w:u w:val="single"/>
+        </w:rPr>
+        <w:t>2</w:t>
+      </w:r>
+      <w:r>
+        <w:rPr>
+          <w:u w:val="single"/>
+        </w:rPr>
+        <w:t>}</w:t>
+      </w:r>
+      <w:r>
+        <w:rPr>
+          <w:u w:val="single"/>
+        </w:rPr>
+        <w:t>) Agosto-Diciembre</w:t>
+      </w:r>
+      <w:r>
+        <w:rPr>
+          <w:u w:val="single"/>
+        </w:rPr>
         <w:t xml:space="preserve"> </w:t>
       </w:r>
       <w:r>
-        <w:t>)</w:t>
-      </w:r>
-      <w:proofErr w:type="gramEnd"/>
-      <w:r>
-        <w:t xml:space="preserve"> Enero-Julio     (</w:t>
+        <w:t xml:space="preserve">                      Fecha:</w:t>
       </w:r>
       <w:r>
         <w:t xml:space="preserve"> </w:t>
       </w:r>
       <w:r>
-        <w:t>)Agosto-Diciembre                        Fecha:</w:t>
-      </w:r>
-      <w:r>
-        <w:t xml:space="preserve"> </w:t>
-      </w:r>
-      <w:r>
         <w:t>$</w:t>
       </w:r>
       <w:r>
         <w:t>{</w:t>
       </w:r>
-      <w:proofErr w:type="spellStart"/>
       <w:r>
         <w:t>fecha_actual</w:t>
       </w:r>
-      <w:proofErr w:type="spellEnd"/>
       <w:r>
         <w:t>}</w:t>
       </w:r>
@@ -173,19 +223,15 @@
       <w:r>
         <w:t>{</w:t>
       </w:r>
-      <w:proofErr w:type="spellStart"/>
-      <w:r>
-        <w:t>plan_</w:t>
-      </w:r>
-      <w:proofErr w:type="gramStart"/>
-      <w:r>
-        <w:t>estudios</w:t>
-      </w:r>
-      <w:proofErr w:type="spellEnd"/>
+      <w:r>
+        <w:t>plan_estudios</w:t>
+      </w:r>
       <w:r>
         <w:t xml:space="preserve">}   </w:t>
       </w:r>
-      <w:proofErr w:type="gramEnd"/>
+      <w:r>
+        <w:t xml:space="preserve">         </w:t>
+      </w:r>
       <w:r>
         <w:t xml:space="preserve">Grupo: </w:t>
       </w:r>
@@ -209,11 +255,9 @@
       <w:r>
         <w:t>{</w:t>
       </w:r>
-      <w:proofErr w:type="spellStart"/>
       <w:r>
         <w:t>num_estudiantes</w:t>
       </w:r>
-      <w:proofErr w:type="spellEnd"/>
       <w:r>
         <w:t>}</w:t>
       </w:r>
@@ -228,11 +272,9 @@
       <w:r>
         <w:t>{</w:t>
       </w:r>
-      <w:proofErr w:type="spellStart"/>
       <w:r>
         <w:t>nombre_tutor</w:t>
       </w:r>
-      <w:proofErr w:type="spellEnd"/>
       <w:r>
         <w:t>}</w:t>
       </w:r>
@@ -724,172 +766,261 @@
       </w:tr>
     </w:tbl>
     <w:p/>
-    <w:p>
-      <w:r>
-        <w:t xml:space="preserve">                                                                                                                                     </w:t>
-      </w:r>
-    </w:p>
-    <w:p>
-      <w:r>
-        <w:t xml:space="preserve">                             ELABORÓ                                        RECIBE                                               </w:t>
-      </w:r>
-      <w:proofErr w:type="spellStart"/>
-      <w:proofErr w:type="gramStart"/>
-      <w:r>
-        <w:t>Vo.Bo</w:t>
-      </w:r>
-      <w:proofErr w:type="spellEnd"/>
-      <w:proofErr w:type="gramEnd"/>
-    </w:p>
+    <w:tbl>
+      <w:tblPr>
+        <w:tblStyle w:val="Tablaconcuadrcula"/>
+        <w:tblW w:w="0" w:type="auto"/>
+        <w:tblLook w:val="04A0" w:firstRow="1" w:lastRow="0" w:firstColumn="1" w:lastColumn="0" w:noHBand="0" w:noVBand="1"/>
+      </w:tblPr>
+      <w:tblGrid>
+        <w:gridCol w:w="2942"/>
+        <w:gridCol w:w="2943"/>
+        <w:gridCol w:w="2943"/>
+      </w:tblGrid>
+      <w:tr>
+        <w:tc>
+          <w:tcPr>
+            <w:tcW w:w="2942" w:type="dxa"/>
+            <w:tcBorders>
+              <w:top w:val="nil"/>
+              <w:left w:val="nil"/>
+              <w:bottom w:val="nil"/>
+              <w:right w:val="nil"/>
+            </w:tcBorders>
+          </w:tcPr>
+          <w:p>
+            <w:pPr>
+              <w:jc w:val="center"/>
+            </w:pPr>
+            <w:r>
+              <w:t>ELABORÓ</w:t>
+            </w:r>
+          </w:p>
+        </w:tc>
+        <w:tc>
+          <w:tcPr>
+            <w:tcW w:w="2943" w:type="dxa"/>
+            <w:tcBorders>
+              <w:top w:val="nil"/>
+              <w:left w:val="nil"/>
+              <w:bottom w:val="nil"/>
+              <w:right w:val="nil"/>
+            </w:tcBorders>
+          </w:tcPr>
+          <w:p>
+            <w:pPr>
+              <w:jc w:val="center"/>
+            </w:pPr>
+            <w:r>
+              <w:t>RECIBE</w:t>
+            </w:r>
+          </w:p>
+        </w:tc>
+        <w:tc>
+          <w:tcPr>
+            <w:tcW w:w="2943" w:type="dxa"/>
+            <w:tcBorders>
+              <w:top w:val="nil"/>
+              <w:left w:val="nil"/>
+              <w:bottom w:val="nil"/>
+              <w:right w:val="nil"/>
+            </w:tcBorders>
+          </w:tcPr>
+          <w:p>
+            <w:pPr>
+              <w:jc w:val="center"/>
+            </w:pPr>
+            <w:r>
+              <w:t>Vo.Bo</w:t>
+            </w:r>
+          </w:p>
+        </w:tc>
+      </w:tr>
+    </w:tbl>
     <w:p/>
-    <w:p>
-      <w:r>
-        <w:t xml:space="preserve">               </w:t>
-      </w:r>
-      <w:r>
-        <w:t>$</w:t>
-      </w:r>
-      <w:r>
-        <w:t>{</w:t>
-      </w:r>
-      <w:proofErr w:type="spellStart"/>
-      <w:r>
-        <w:t>firma_</w:t>
-      </w:r>
-      <w:proofErr w:type="gramStart"/>
-      <w:r>
-        <w:t>tutor</w:t>
-      </w:r>
-      <w:proofErr w:type="spellEnd"/>
-      <w:r>
-        <w:t xml:space="preserve">}   </w:t>
-      </w:r>
-      <w:proofErr w:type="gramEnd"/>
-      <w:r>
-        <w:t xml:space="preserve">                           </w:t>
-      </w:r>
-      <w:r>
-        <w:t>$</w:t>
-      </w:r>
-      <w:r>
-        <w:t>{</w:t>
-      </w:r>
-      <w:proofErr w:type="spellStart"/>
-      <w:r>
-        <w:t>nombre_coordinador</w:t>
-      </w:r>
-      <w:proofErr w:type="spellEnd"/>
-      <w:r>
-        <w:t xml:space="preserve">}              </w:t>
-      </w:r>
-      <w:r>
-        <w:t>$</w:t>
-      </w:r>
-      <w:r>
-        <w:t>{</w:t>
-      </w:r>
-      <w:proofErr w:type="spellStart"/>
-      <w:r>
-        <w:t>nombre_academico</w:t>
-      </w:r>
-      <w:proofErr w:type="spellEnd"/>
-      <w:r>
-        <w:t>}</w:t>
-      </w:r>
-    </w:p>
-    <w:p>
-      <w:r>
-        <w:t>NOMBRE Y FIRMA DEL TUTOR(</w:t>
-      </w:r>
-      <w:proofErr w:type="gramStart"/>
-      <w:r>
-        <w:t xml:space="preserve">A)   </w:t>
-      </w:r>
-      <w:proofErr w:type="gramEnd"/>
-      <w:r>
-        <w:t xml:space="preserve">          NOMBRE Y FIRMA DEL                (NOMBRE Y FIRMA DE JEFE </w:t>
-      </w:r>
-    </w:p>
-    <w:p>
-      <w:r>
-        <w:t xml:space="preserve">                                                                        COORDINADOR DEL PIT              DESARROLLO ACADÉMICO </w:t>
-      </w:r>
-    </w:p>
+    <w:tbl>
+      <w:tblPr>
+        <w:tblStyle w:val="Tablaconcuadrcula"/>
+        <w:tblW w:w="0" w:type="auto"/>
+        <w:jc w:val="center"/>
+        <w:tblLook w:val="04A0" w:firstRow="1" w:lastRow="0" w:firstColumn="1" w:lastColumn="0" w:noHBand="0" w:noVBand="1"/>
+      </w:tblPr>
+      <w:tblGrid>
+        <w:gridCol w:w="2942"/>
+        <w:gridCol w:w="2943"/>
+        <w:gridCol w:w="2943"/>
+      </w:tblGrid>
+      <w:tr>
+        <w:trPr>
+          <w:trHeight w:val="1498"/>
+          <w:jc w:val="center"/>
+        </w:trPr>
+        <w:tc>
+          <w:tcPr>
+            <w:tcW w:w="2942" w:type="dxa"/>
+            <w:tcBorders>
+              <w:top w:val="nil"/>
+              <w:left w:val="nil"/>
+              <w:bottom w:val="nil"/>
+              <w:right w:val="nil"/>
+            </w:tcBorders>
+          </w:tcPr>
+          <w:p>
+            <w:pPr>
+              <w:jc w:val="center"/>
+            </w:pPr>
+            <w:r>
+              <w:t>$</w:t>
+            </w:r>
+            <w:r>
+              <w:t>{</w:t>
+            </w:r>
+            <w:r>
+              <w:t>firma_tutor</w:t>
+            </w:r>
+            <w:r>
+              <w:t>}</w:t>
+            </w:r>
+          </w:p>
+        </w:tc>
+        <w:tc>
+          <w:tcPr>
+            <w:tcW w:w="2943" w:type="dxa"/>
+            <w:tcBorders>
+              <w:top w:val="nil"/>
+              <w:left w:val="nil"/>
+              <w:bottom w:val="nil"/>
+              <w:right w:val="nil"/>
+            </w:tcBorders>
+          </w:tcPr>
+          <w:p>
+            <w:pPr>
+              <w:jc w:val="center"/>
+            </w:pPr>
+            <w:r>
+              <w:t>$</w:t>
+            </w:r>
+            <w:r>
+              <w:t>{</w:t>
+            </w:r>
+            <w:r>
+              <w:t>nombre_coordinador</w:t>
+            </w:r>
+            <w:r>
+              <w:t>}</w:t>
+            </w:r>
+          </w:p>
+        </w:tc>
+        <w:tc>
+          <w:tcPr>
+            <w:tcW w:w="2943" w:type="dxa"/>
+            <w:tcBorders>
+              <w:top w:val="nil"/>
+              <w:left w:val="nil"/>
+              <w:bottom w:val="nil"/>
+              <w:right w:val="nil"/>
+            </w:tcBorders>
+          </w:tcPr>
+          <w:p>
+            <w:pPr>
+              <w:jc w:val="center"/>
+            </w:pPr>
+            <w:r>
+              <w:t>$</w:t>
+            </w:r>
+            <w:r>
+              <w:t>{</w:t>
+            </w:r>
+            <w:r>
+              <w:t>nombre_academico</w:t>
+            </w:r>
+            <w:r>
+              <w:t>}</w:t>
+            </w:r>
+          </w:p>
+          <w:p>
+            <w:pPr>
+              <w:jc w:val="center"/>
+            </w:pPr>
+          </w:p>
+        </w:tc>
+      </w:tr>
+    </w:tbl>
     <w:p/>
+    <w:tbl>
+      <w:tblPr>
+        <w:tblStyle w:val="Tablaconcuadrcula"/>
+        <w:tblW w:w="0" w:type="auto"/>
+        <w:tblLook w:val="04A0" w:firstRow="1" w:lastRow="0" w:firstColumn="1" w:lastColumn="0" w:noHBand="0" w:noVBand="1"/>
+      </w:tblPr>
+      <w:tblGrid>
+        <w:gridCol w:w="2942"/>
+        <w:gridCol w:w="2943"/>
+        <w:gridCol w:w="2943"/>
+      </w:tblGrid>
+      <w:tr>
+        <w:tc>
+          <w:tcPr>
+            <w:tcW w:w="2942" w:type="dxa"/>
+            <w:tcBorders>
+              <w:top w:val="nil"/>
+              <w:left w:val="nil"/>
+              <w:bottom w:val="nil"/>
+              <w:right w:val="nil"/>
+            </w:tcBorders>
+          </w:tcPr>
+          <w:p>
+            <w:pPr>
+              <w:jc w:val="center"/>
+            </w:pPr>
+            <w:r>
+              <w:t>NOMBRE Y FIRMA DEL TUTOR(A)</w:t>
+            </w:r>
+          </w:p>
+        </w:tc>
+        <w:tc>
+          <w:tcPr>
+            <w:tcW w:w="2943" w:type="dxa"/>
+            <w:tcBorders>
+              <w:top w:val="nil"/>
+              <w:left w:val="nil"/>
+              <w:bottom w:val="nil"/>
+              <w:right w:val="nil"/>
+            </w:tcBorders>
+          </w:tcPr>
+          <w:p>
+            <w:pPr>
+              <w:jc w:val="center"/>
+            </w:pPr>
+            <w:r>
+              <w:t>NOMBRE Y FIRMA DEL COORDINADOR DEL PIT</w:t>
+            </w:r>
+          </w:p>
+        </w:tc>
+        <w:tc>
+          <w:tcPr>
+            <w:tcW w:w="2943" w:type="dxa"/>
+            <w:tcBorders>
+              <w:top w:val="nil"/>
+              <w:left w:val="nil"/>
+              <w:bottom w:val="nil"/>
+              <w:right w:val="nil"/>
+            </w:tcBorders>
+          </w:tcPr>
+          <w:p>
+            <w:pPr>
+              <w:jc w:val="center"/>
+            </w:pPr>
+            <w:r>
+              <w:t>NOMBRE Y FIRMA DE JEFE DESARROLLO ACADÉMICO</w:t>
+            </w:r>
+          </w:p>
+        </w:tc>
+      </w:tr>
+    </w:tbl>
     <w:p/>
-    <w:p/>
-    <w:p/>
-    <w:p/>
-    <w:p/>
-    <w:p/>
-    <w:p/>
-    <w:p/>
-    <w:p/>
-    <w:p/>
-    <w:p/>
-    <w:p>
-      <w:r>
-        <w:rPr>
-          <w:noProof/>
-        </w:rPr>
-        <w:drawing>
-          <wp:anchor distT="0" distB="0" distL="114300" distR="114300" simplePos="0" relativeHeight="251660288" behindDoc="1" locked="0" layoutInCell="1" allowOverlap="1" wp14:anchorId="7A03CE60" wp14:editId="1A0E7C6E">
-            <wp:simplePos x="0" y="0"/>
-            <wp:positionH relativeFrom="column">
-              <wp:posOffset>-1070610</wp:posOffset>
-            </wp:positionH>
-            <wp:positionV relativeFrom="paragraph">
-              <wp:posOffset>530225</wp:posOffset>
-            </wp:positionV>
-            <wp:extent cx="7410450" cy="578485"/>
-            <wp:effectExtent l="0" t="0" r="0" b="0"/>
-            <wp:wrapNone/>
-            <wp:docPr id="1742253068" name="Imagen 1"/>
-            <wp:cNvGraphicFramePr>
-              <a:graphicFrameLocks xmlns:a="http://schemas.openxmlformats.org/drawingml/2006/main" noChangeAspect="1"/>
-            </wp:cNvGraphicFramePr>
-            <a:graphic xmlns:a="http://schemas.openxmlformats.org/drawingml/2006/main">
-              <a:graphicData uri="http://schemas.openxmlformats.org/drawingml/2006/picture">
-                <pic:pic xmlns:pic="http://schemas.openxmlformats.org/drawingml/2006/picture">
-                  <pic:nvPicPr>
-                    <pic:cNvPr id="1742253068" name=""/>
-                    <pic:cNvPicPr/>
-                  </pic:nvPicPr>
-                  <pic:blipFill>
-                    <a:blip r:embed="rId9">
-                      <a:extLst>
-                        <a:ext uri="{28A0092B-C50C-407E-A947-70E740481C1C}">
-                          <a14:useLocalDpi xmlns:a14="http://schemas.microsoft.com/office/drawing/2010/main" val="0"/>
-                        </a:ext>
-                      </a:extLst>
-                    </a:blip>
-                    <a:stretch>
-                      <a:fillRect/>
-                    </a:stretch>
-                  </pic:blipFill>
-                  <pic:spPr>
-                    <a:xfrm>
-                      <a:off x="0" y="0"/>
-                      <a:ext cx="7410450" cy="578485"/>
-                    </a:xfrm>
-                    <a:prstGeom prst="rect">
-                      <a:avLst/>
-                    </a:prstGeom>
-                  </pic:spPr>
-                </pic:pic>
-              </a:graphicData>
-            </a:graphic>
-            <wp14:sizeRelH relativeFrom="margin">
-              <wp14:pctWidth>0</wp14:pctWidth>
-            </wp14:sizeRelH>
-            <wp14:sizeRelV relativeFrom="margin">
-              <wp14:pctHeight>0</wp14:pctHeight>
-            </wp14:sizeRelV>
-          </wp:anchor>
-        </w:drawing>
-      </w:r>
-    </w:p>
     <w:sectPr>
+      <w:footerReference w:type="default" r:id="rId11"/>
       <w:pgSz w:w="12240" w:h="15840"/>
       <w:pgMar w:top="1417" w:right="1701" w:bottom="1417" w:left="1701" w:header="708" w:footer="708" w:gutter="0"/>
       <w:cols w:space="708"/>
@@ -897,6 +1028,131 @@
     </w:sectPr>
   </w:body>
 </w:document>
+</file>
+
+<file path=word/endnotes.xml><?xml version="1.0" encoding="utf-8"?>
+<w:endnotes xmlns:wpc="http://schemas.microsoft.com/office/word/2010/wordprocessingCanvas" xmlns:cx="http://schemas.microsoft.com/office/drawing/2014/chartex" xmlns:cx1="http://schemas.microsoft.com/office/drawing/2015/9/8/chartex" xmlns:cx2="http://schemas.microsoft.com/office/drawing/2015/10/21/chartex" xmlns:cx3="http://schemas.microsoft.com/office/drawing/2016/5/9/chartex" xmlns:cx4="http://schemas.microsoft.com/office/drawing/2016/5/10/chartex" xmlns:cx5="http://schemas.microsoft.com/office/drawing/2016/5/11/chartex" xmlns:cx6="http://schemas.microsoft.com/office/drawing/2016/5/12/chartex" xmlns:cx7="http://schemas.microsoft.com/office/drawing/2016/5/13/chartex" xmlns:cx8="http://schemas.microsoft.com/office/drawing/2016/5/14/chartex" xmlns:mc="http://schemas.openxmlformats.org/markup-compatibility/2006" xmlns:aink="http://schemas.microsoft.com/office/drawing/2016/ink" xmlns:am3d="http://schemas.microsoft.com/office/drawing/2017/model3d" xmlns:o="urn:schemas-microsoft-com:office:office" xmlns:oel="http://schemas.microsoft.com/office/2019/extlst" xmlns:r="http://schemas.openxmlformats.org/officeDocument/2006/relationships" xmlns:m="http://schemas.openxmlformats.org/officeDocument/2006/math" xmlns:v="urn:schemas-microsoft-com:vml" xmlns:wp14="http://schemas.microsoft.com/office/word/2010/wordprocessingDrawing" xmlns:wp="http://schemas.openxmlformats.org/drawingml/2006/wordprocessingDrawing" xmlns:w10="urn:schemas-microsoft-com:office:word" xmlns:w="http://schemas.openxmlformats.org/wordprocessingml/2006/main" xmlns:w14="http://schemas.microsoft.com/office/word/2010/wordml" xmlns:w15="http://schemas.microsoft.com/office/word/2012/wordml" xmlns:w16cex="http://schemas.microsoft.com/office/word/2018/wordml/cex" xmlns:w16cid="http://schemas.microsoft.com/office/word/2016/wordml/cid" xmlns:w16="http://schemas.microsoft.com/office/word/2018/wordml" xmlns:w16sdtdh="http://schemas.microsoft.com/office/word/2020/wordml/sdtdatahash" xmlns:w16se="http://schemas.microsoft.com/office/word/2015/wordml/symex" xmlns:wpg="http://schemas.microsoft.com/office/word/2010/wordprocessingGroup" xmlns:wpi="http://schemas.microsoft.com/office/word/2010/wordprocessingInk" xmlns:wne="http://schemas.microsoft.com/office/word/2006/wordml" xmlns:wps="http://schemas.microsoft.com/office/word/2010/wordprocessingShape" mc:Ignorable="w14 w15 w16se w16cid w16 w16cex w16sdtdh wp14">
+  <w:endnote w:type="separator" w:id="-1">
+    <w:p>
+      <w:pPr>
+        <w:spacing w:after="0" w:line="240" w:lineRule="auto"/>
+      </w:pPr>
+      <w:r>
+        <w:separator/>
+      </w:r>
+    </w:p>
+  </w:endnote>
+  <w:endnote w:type="continuationSeparator" w:id="0">
+    <w:p>
+      <w:pPr>
+        <w:spacing w:after="0" w:line="240" w:lineRule="auto"/>
+      </w:pPr>
+      <w:r>
+        <w:continuationSeparator/>
+      </w:r>
+    </w:p>
+  </w:endnote>
+</w:endnotes>
+</file>
+
+<file path=word/footer1.xml><?xml version="1.0" encoding="utf-8"?>
+<w:ftr xmlns:wpc="http://schemas.microsoft.com/office/word/2010/wordprocessingCanvas" xmlns:cx="http://schemas.microsoft.com/office/drawing/2014/chartex" xmlns:cx1="http://schemas.microsoft.com/office/drawing/2015/9/8/chartex" xmlns:cx2="http://schemas.microsoft.com/office/drawing/2015/10/21/chartex" xmlns:cx3="http://schemas.microsoft.com/office/drawing/2016/5/9/chartex" xmlns:cx4="http://schemas.microsoft.com/office/drawing/2016/5/10/chartex" xmlns:cx5="http://schemas.microsoft.com/office/drawing/2016/5/11/chartex" xmlns:cx6="http://schemas.microsoft.com/office/drawing/2016/5/12/chartex" xmlns:cx7="http://schemas.microsoft.com/office/drawing/2016/5/13/chartex" xmlns:cx8="http://schemas.microsoft.com/office/drawing/2016/5/14/chartex" xmlns:mc="http://schemas.openxmlformats.org/markup-compatibility/2006" xmlns:aink="http://schemas.microsoft.com/office/drawing/2016/ink" xmlns:am3d="http://schemas.microsoft.com/office/drawing/2017/model3d" xmlns:o="urn:schemas-microsoft-com:office:office" xmlns:oel="http://schemas.microsoft.com/office/2019/extlst" xmlns:r="http://schemas.openxmlformats.org/officeDocument/2006/relationships" xmlns:m="http://schemas.openxmlformats.org/officeDocument/2006/math" xmlns:v="urn:schemas-microsoft-com:vml" xmlns:wp14="http://schemas.microsoft.com/office/word/2010/wordprocessingDrawing" xmlns:wp="http://schemas.openxmlformats.org/drawingml/2006/wordprocessingDrawing" xmlns:w10="urn:schemas-microsoft-com:office:word" xmlns:w="http://schemas.openxmlformats.org/wordprocessingml/2006/main" xmlns:w14="http://schemas.microsoft.com/office/word/2010/wordml" xmlns:w15="http://schemas.microsoft.com/office/word/2012/wordml" xmlns:w16cex="http://schemas.microsoft.com/office/word/2018/wordml/cex" xmlns:w16cid="http://schemas.microsoft.com/office/word/2016/wordml/cid" xmlns:w16="http://schemas.microsoft.com/office/word/2018/wordml" xmlns:w16sdtdh="http://schemas.microsoft.com/office/word/2020/wordml/sdtdatahash" xmlns:w16se="http://schemas.microsoft.com/office/word/2015/wordml/symex" xmlns:wpg="http://schemas.microsoft.com/office/word/2010/wordprocessingGroup" xmlns:wpi="http://schemas.microsoft.com/office/word/2010/wordprocessingInk" xmlns:wne="http://schemas.microsoft.com/office/word/2006/wordml" xmlns:wps="http://schemas.microsoft.com/office/word/2010/wordprocessingShape" mc:Ignorable="w14 w15 w16se w16cid w16 w16cex w16sdtdh wp14">
+  <w:p>
+    <w:pPr>
+      <w:pStyle w:val="Piedepgina"/>
+      <w:rPr>
+        <w:noProof/>
+      </w:rPr>
+    </w:pPr>
+  </w:p>
+  <w:p>
+    <w:pPr>
+      <w:pStyle w:val="Piedepgina"/>
+    </w:pPr>
+    <w:r>
+      <w:rPr>
+        <w:noProof/>
+      </w:rPr>
+      <w:drawing>
+        <wp:anchor distT="0" distB="0" distL="114300" distR="114300" simplePos="0" relativeHeight="251658240" behindDoc="1" locked="0" layoutInCell="1" allowOverlap="1" wp14:anchorId="48E5575B" wp14:editId="49B8A2C6">
+          <wp:simplePos x="0" y="0"/>
+          <wp:positionH relativeFrom="column">
+            <wp:posOffset>-1061085</wp:posOffset>
+          </wp:positionH>
+          <wp:positionV relativeFrom="paragraph">
+            <wp:posOffset>-303530</wp:posOffset>
+          </wp:positionV>
+          <wp:extent cx="7410450" cy="875665"/>
+          <wp:effectExtent l="0" t="0" r="0" b="635"/>
+          <wp:wrapNone/>
+          <wp:docPr id="702598357" name="Imagen 1"/>
+          <wp:cNvGraphicFramePr>
+            <a:graphicFrameLocks xmlns:a="http://schemas.openxmlformats.org/drawingml/2006/main" noChangeAspect="1"/>
+          </wp:cNvGraphicFramePr>
+          <a:graphic xmlns:a="http://schemas.openxmlformats.org/drawingml/2006/main">
+            <a:graphicData uri="http://schemas.openxmlformats.org/drawingml/2006/picture">
+              <pic:pic xmlns:pic="http://schemas.openxmlformats.org/drawingml/2006/picture">
+                <pic:nvPicPr>
+                  <pic:cNvPr id="702598357" name="Imagen 702598357"/>
+                  <pic:cNvPicPr/>
+                </pic:nvPicPr>
+                <pic:blipFill>
+                  <a:blip r:embed="rId1">
+                    <a:extLst>
+                      <a:ext uri="{28A0092B-C50C-407E-A947-70E740481C1C}">
+                        <a14:useLocalDpi xmlns:a14="http://schemas.microsoft.com/office/drawing/2010/main" val="0"/>
+                      </a:ext>
+                    </a:extLst>
+                  </a:blip>
+                  <a:stretch>
+                    <a:fillRect/>
+                  </a:stretch>
+                </pic:blipFill>
+                <pic:spPr>
+                  <a:xfrm>
+                    <a:off x="0" y="0"/>
+                    <a:ext cx="7415519" cy="876264"/>
+                  </a:xfrm>
+                  <a:prstGeom prst="rect">
+                    <a:avLst/>
+                  </a:prstGeom>
+                </pic:spPr>
+              </pic:pic>
+            </a:graphicData>
+          </a:graphic>
+          <wp14:sizeRelH relativeFrom="margin">
+            <wp14:pctWidth>0</wp14:pctWidth>
+          </wp14:sizeRelH>
+        </wp:anchor>
+      </w:drawing>
+    </w:r>
+  </w:p>
+</w:ftr>
+</file>
+
+<file path=word/footnotes.xml><?xml version="1.0" encoding="utf-8"?>
+<w:footnotes xmlns:wpc="http://schemas.microsoft.com/office/word/2010/wordprocessingCanvas" xmlns:cx="http://schemas.microsoft.com/office/drawing/2014/chartex" xmlns:cx1="http://schemas.microsoft.com/office/drawing/2015/9/8/chartex" xmlns:cx2="http://schemas.microsoft.com/office/drawing/2015/10/21/chartex" xmlns:cx3="http://schemas.microsoft.com/office/drawing/2016/5/9/chartex" xmlns:cx4="http://schemas.microsoft.com/office/drawing/2016/5/10/chartex" xmlns:cx5="http://schemas.microsoft.com/office/drawing/2016/5/11/chartex" xmlns:cx6="http://schemas.microsoft.com/office/drawing/2016/5/12/chartex" xmlns:cx7="http://schemas.microsoft.com/office/drawing/2016/5/13/chartex" xmlns:cx8="http://schemas.microsoft.com/office/drawing/2016/5/14/chartex" xmlns:mc="http://schemas.openxmlformats.org/markup-compatibility/2006" xmlns:aink="http://schemas.microsoft.com/office/drawing/2016/ink" xmlns:am3d="http://schemas.microsoft.com/office/drawing/2017/model3d" xmlns:o="urn:schemas-microsoft-com:office:office" xmlns:oel="http://schemas.microsoft.com/office/2019/extlst" xmlns:r="http://schemas.openxmlformats.org/officeDocument/2006/relationships" xmlns:m="http://schemas.openxmlformats.org/officeDocument/2006/math" xmlns:v="urn:schemas-microsoft-com:vml" xmlns:wp14="http://schemas.microsoft.com/office/word/2010/wordprocessingDrawing" xmlns:wp="http://schemas.openxmlformats.org/drawingml/2006/wordprocessingDrawing" xmlns:w10="urn:schemas-microsoft-com:office:word" xmlns:w="http://schemas.openxmlformats.org/wordprocessingml/2006/main" xmlns:w14="http://schemas.microsoft.com/office/word/2010/wordml" xmlns:w15="http://schemas.microsoft.com/office/word/2012/wordml" xmlns:w16cex="http://schemas.microsoft.com/office/word/2018/wordml/cex" xmlns:w16cid="http://schemas.microsoft.com/office/word/2016/wordml/cid" xmlns:w16="http://schemas.microsoft.com/office/word/2018/wordml" xmlns:w16sdtdh="http://schemas.microsoft.com/office/word/2020/wordml/sdtdatahash" xmlns:w16se="http://schemas.microsoft.com/office/word/2015/wordml/symex" xmlns:wpg="http://schemas.microsoft.com/office/word/2010/wordprocessingGroup" xmlns:wpi="http://schemas.microsoft.com/office/word/2010/wordprocessingInk" xmlns:wne="http://schemas.microsoft.com/office/word/2006/wordml" xmlns:wps="http://schemas.microsoft.com/office/word/2010/wordprocessingShape" mc:Ignorable="w14 w15 w16se w16cid w16 w16cex w16sdtdh wp14">
+  <w:footnote w:type="separator" w:id="-1">
+    <w:p>
+      <w:pPr>
+        <w:spacing w:after="0" w:line="240" w:lineRule="auto"/>
+      </w:pPr>
+      <w:r>
+        <w:separator/>
+      </w:r>
+    </w:p>
+  </w:footnote>
+  <w:footnote w:type="continuationSeparator" w:id="0">
+    <w:p>
+      <w:pPr>
+        <w:spacing w:after="0" w:line="240" w:lineRule="auto"/>
+      </w:pPr>
+      <w:r>
+        <w:continuationSeparator/>
+      </w:r>
+    </w:p>
+  </w:footnote>
+</w:footnotes>
 </file>
 
 <file path=word/styles.xml><?xml version="1.0" encoding="utf-8"?>
@@ -1344,6 +1600,50 @@
       </w:tblBorders>
     </w:tblPr>
   </w:style>
+  <w:style w:type="paragraph" w:styleId="Encabezado">
+    <w:name w:val="header"/>
+    <w:basedOn w:val="Normal"/>
+    <w:link w:val="EncabezadoCar"/>
+    <w:uiPriority w:val="99"/>
+    <w:unhideWhenUsed/>
+    <w:rsid w:val="00563B69"/>
+    <w:pPr>
+      <w:tabs>
+        <w:tab w:val="center" w:pos="4419"/>
+        <w:tab w:val="right" w:pos="8838"/>
+      </w:tabs>
+      <w:spacing w:after="0" w:line="240" w:lineRule="auto"/>
+    </w:pPr>
+  </w:style>
+  <w:style w:type="character" w:customStyle="1" w:styleId="EncabezadoCar">
+    <w:name w:val="Encabezado Car"/>
+    <w:basedOn w:val="Fuentedeprrafopredeter"/>
+    <w:link w:val="Encabezado"/>
+    <w:uiPriority w:val="99"/>
+    <w:rsid w:val="00563B69"/>
+  </w:style>
+  <w:style w:type="paragraph" w:styleId="Piedepgina">
+    <w:name w:val="footer"/>
+    <w:basedOn w:val="Normal"/>
+    <w:link w:val="PiedepginaCar"/>
+    <w:uiPriority w:val="99"/>
+    <w:unhideWhenUsed/>
+    <w:rsid w:val="00563B69"/>
+    <w:pPr>
+      <w:tabs>
+        <w:tab w:val="center" w:pos="4419"/>
+        <w:tab w:val="right" w:pos="8838"/>
+      </w:tabs>
+      <w:spacing w:after="0" w:line="240" w:lineRule="auto"/>
+    </w:pPr>
+  </w:style>
+  <w:style w:type="character" w:customStyle="1" w:styleId="PiedepginaCar">
+    <w:name w:val="Pie de página Car"/>
+    <w:basedOn w:val="Fuentedeprrafopredeter"/>
+    <w:link w:val="Piedepgina"/>
+    <w:uiPriority w:val="99"/>
+    <w:rsid w:val="00563B69"/>
+  </w:style>
 </w:styles>
 </file>
 
@@ -1609,6 +1909,15 @@
 </file>
 
 <file path=customXml/item1.xml><?xml version="1.0" encoding="utf-8"?>
+<?mso-contentType ?>
+<FormTemplates xmlns="http://schemas.microsoft.com/sharepoint/v3/contenttype/forms">
+  <Display>DocumentLibraryForm</Display>
+  <Edit>DocumentLibraryForm</Edit>
+  <New>DocumentLibraryForm</New>
+</FormTemplates>
+</file>
+
+<file path=customXml/item2.xml><?xml version="1.0" encoding="utf-8"?>
 <ct:contentTypeSchema xmlns:ct="http://schemas.microsoft.com/office/2006/metadata/contentType" xmlns:ma="http://schemas.microsoft.com/office/2006/metadata/properties/metaAttributes" ct:_="" ma:_="" ma:contentTypeName="Documento" ma:contentTypeID="0x010100B9489B46B2F9594385D10CE75A03218E" ma:contentTypeVersion="7" ma:contentTypeDescription="Crear nuevo documento." ma:contentTypeScope="" ma:versionID="593a5e8b4cd9782ac4172ce128f51b9d">
   <xsd:schema xmlns:xsd="http://www.w3.org/2001/XMLSchema" xmlns:xs="http://www.w3.org/2001/XMLSchema" xmlns:p="http://schemas.microsoft.com/office/2006/metadata/properties" xmlns:ns3="8b26716e-edf1-49ef-a6b7-fa5258bf7b2d" xmlns:ns4="22a772ae-514d-4171-8b95-a203dcbc8792" targetNamespace="http://schemas.microsoft.com/office/2006/metadata/properties" ma:root="true" ma:fieldsID="7f87c7d5eecf0cabbbe31a8fc862d05e" ns3:_="" ns4:_="">
     <xsd:import namespace="8b26716e-edf1-49ef-a6b7-fa5258bf7b2d"/>
@@ -1791,15 +2100,6 @@
 </ct:contentTypeSchema>
 </file>
 
-<file path=customXml/item2.xml><?xml version="1.0" encoding="utf-8"?>
-<?mso-contentType ?>
-<FormTemplates xmlns="http://schemas.microsoft.com/sharepoint/v3/contenttype/forms">
-  <Display>DocumentLibraryForm</Display>
-  <Edit>DocumentLibraryForm</Edit>
-  <New>DocumentLibraryForm</New>
-</FormTemplates>
-</file>
-
 <file path=customXml/item3.xml><?xml version="1.0" encoding="utf-8"?>
 <p:properties xmlns:p="http://schemas.microsoft.com/office/2006/metadata/properties" xmlns:xsi="http://www.w3.org/2001/XMLSchema-instance" xmlns:pc="http://schemas.microsoft.com/office/infopath/2007/PartnerControls">
   <documentManagement/>
@@ -1807,6 +2107,14 @@
 </file>
 
 <file path=customXml/itemProps1.xml><?xml version="1.0" encoding="utf-8"?>
+<ds:datastoreItem xmlns:ds="http://schemas.openxmlformats.org/officeDocument/2006/customXml" ds:itemID="{B0A75945-0F01-4584-B809-DB416BFA09B4}">
+  <ds:schemaRefs>
+    <ds:schemaRef ds:uri="http://schemas.microsoft.com/sharepoint/v3/contenttype/forms"/>
+  </ds:schemaRefs>
+</ds:datastoreItem>
+</file>
+
+<file path=customXml/itemProps2.xml><?xml version="1.0" encoding="utf-8"?>
 <ds:datastoreItem xmlns:ds="http://schemas.openxmlformats.org/officeDocument/2006/customXml" ds:itemID="{05774E19-1B0E-494A-9710-CC8A0EC4DDB8}">
   <ds:schemaRefs>
     <ds:schemaRef ds:uri="http://schemas.microsoft.com/office/2006/metadata/contentType"/>
@@ -1825,27 +2133,11 @@
 </ds:datastoreItem>
 </file>
 
-<file path=customXml/itemProps2.xml><?xml version="1.0" encoding="utf-8"?>
-<ds:datastoreItem xmlns:ds="http://schemas.openxmlformats.org/officeDocument/2006/customXml" ds:itemID="{B0A75945-0F01-4584-B809-DB416BFA09B4}">
-  <ds:schemaRefs>
-    <ds:schemaRef ds:uri="http://schemas.microsoft.com/sharepoint/v3/contenttype/forms"/>
-  </ds:schemaRefs>
-</ds:datastoreItem>
-</file>
-
 <file path=customXml/itemProps3.xml><?xml version="1.0" encoding="utf-8"?>
 <ds:datastoreItem xmlns:ds="http://schemas.openxmlformats.org/officeDocument/2006/customXml" ds:itemID="{A6FE1DC0-275F-4C5B-85B6-8128752293C4}">
   <ds:schemaRefs>
-    <ds:schemaRef ds:uri="http://www.w3.org/XML/1998/namespace"/>
-    <ds:schemaRef ds:uri="http://purl.org/dc/terms/"/>
-    <ds:schemaRef ds:uri="http://purl.org/dc/elements/1.1/"/>
-    <ds:schemaRef ds:uri="8b26716e-edf1-49ef-a6b7-fa5258bf7b2d"/>
-    <ds:schemaRef ds:uri="http://schemas.microsoft.com/office/2006/documentManagement/types"/>
     <ds:schemaRef ds:uri="http://schemas.microsoft.com/office/2006/metadata/properties"/>
-    <ds:schemaRef ds:uri="22a772ae-514d-4171-8b95-a203dcbc8792"/>
     <ds:schemaRef ds:uri="http://schemas.microsoft.com/office/infopath/2007/PartnerControls"/>
-    <ds:schemaRef ds:uri="http://schemas.openxmlformats.org/package/2006/metadata/core-properties"/>
-    <ds:schemaRef ds:uri="http://purl.org/dc/dcmitype/"/>
   </ds:schemaRefs>
 </ds:datastoreItem>
 </file>
</xml_diff>